<commit_message>
Added Final Documentation in docs folder
</commit_message>
<xml_diff>
--- a/docs/DevelopmentProcess.docx
+++ b/docs/DevelopmentProcess.docx
@@ -1987,14 +1987,12 @@
       <w:r>
         <w:br w:type="page"/>
       </w:r>
-      <w:bookmarkStart w:id="0" w:name="_GoBack"/>
-      <w:bookmarkEnd w:id="0"/>
     </w:p>
     <w:p>
       <w:pPr>
         <w:pStyle w:val="Heading1"/>
       </w:pPr>
-      <w:bookmarkStart w:id="1" w:name="_Toc509267939"/>
+      <w:bookmarkStart w:id="0" w:name="_Toc509267939"/>
       <w:r>
         <w:lastRenderedPageBreak/>
         <w:t xml:space="preserve">Website </w:t>
@@ -2002,22 +2000,22 @@
       <w:r>
         <w:t>Definition</w:t>
       </w:r>
+      <w:bookmarkEnd w:id="0"/>
+    </w:p>
+    <w:p>
+      <w:pPr>
+        <w:rPr>
+          <w:u w:val="single"/>
+        </w:rPr>
+      </w:pPr>
+      <w:bookmarkStart w:id="1" w:name="_Toc509267940"/>
+      <w:r>
+        <w:rPr>
+          <w:rStyle w:val="Heading2Char"/>
+        </w:rPr>
+        <w:t>Problem definition</w:t>
+      </w:r>
       <w:bookmarkEnd w:id="1"/>
-    </w:p>
-    <w:p>
-      <w:pPr>
-        <w:rPr>
-          <w:u w:val="single"/>
-        </w:rPr>
-      </w:pPr>
-      <w:bookmarkStart w:id="2" w:name="_Toc509267940"/>
-      <w:r>
-        <w:rPr>
-          <w:rStyle w:val="Heading2Char"/>
-        </w:rPr>
-        <w:t>Problem definition</w:t>
-      </w:r>
-      <w:bookmarkEnd w:id="2"/>
       <w:r>
         <w:rPr>
           <w:u w:val="single"/>
@@ -2041,30 +2039,30 @@
       <w:pPr>
         <w:pStyle w:val="Heading2"/>
       </w:pPr>
-      <w:bookmarkStart w:id="3" w:name="_Toc509267941"/>
+      <w:bookmarkStart w:id="2" w:name="_Toc509267941"/>
       <w:r>
         <w:t>Site Audience</w:t>
       </w:r>
+      <w:bookmarkEnd w:id="2"/>
+    </w:p>
+    <w:p>
+      <w:r>
+        <w:t>T</w:t>
+      </w:r>
+      <w:r>
+        <w:t>he intentional users are potential employers and recruiters. Accidental, but important users include co-workers, entrepreneurs and those working in other industries. My users will be both technical and non-technical. Users will be using desktop, mobile and other devices. Users will mostly be linked from my social media and other projects, this means it could be found with lack of context.</w:t>
+      </w:r>
+    </w:p>
+    <w:p/>
+    <w:p>
+      <w:pPr>
+        <w:pStyle w:val="Heading2"/>
+      </w:pPr>
+      <w:bookmarkStart w:id="3" w:name="_Toc509267942"/>
+      <w:r>
+        <w:t>User Stories</w:t>
+      </w:r>
       <w:bookmarkEnd w:id="3"/>
-    </w:p>
-    <w:p>
-      <w:r>
-        <w:t>T</w:t>
-      </w:r>
-      <w:r>
-        <w:t>he intentional users are potential employers and recruiters. Accidental, but important users include co-workers, entrepreneurs and those working in other industries. My users will be both technical and non-technical. Users will be using desktop, mobile and other devices. Users will mostly be linked from my social media and other projects, this means it could be found with lack of context.</w:t>
-      </w:r>
-    </w:p>
-    <w:p/>
-    <w:p>
-      <w:pPr>
-        <w:pStyle w:val="Heading2"/>
-      </w:pPr>
-      <w:bookmarkStart w:id="4" w:name="_Toc509267942"/>
-      <w:r>
-        <w:t>User Stories</w:t>
-      </w:r>
-      <w:bookmarkEnd w:id="4"/>
     </w:p>
     <w:tbl>
       <w:tblPr>
@@ -2832,33 +2830,33 @@
       <w:pPr>
         <w:pStyle w:val="Heading1"/>
       </w:pPr>
-      <w:bookmarkStart w:id="5" w:name="_Toc509267943"/>
+      <w:bookmarkStart w:id="4" w:name="_Toc509267943"/>
       <w:r>
         <w:t>Original</w:t>
       </w:r>
       <w:r>
         <w:t xml:space="preserve"> Design</w:t>
       </w:r>
+      <w:bookmarkEnd w:id="4"/>
+    </w:p>
+    <w:p>
+      <w:pPr>
+        <w:pStyle w:val="Heading2"/>
+      </w:pPr>
+      <w:bookmarkStart w:id="5" w:name="_Toc509267944"/>
+      <w:r>
+        <w:t xml:space="preserve">Layout </w:t>
+      </w:r>
+      <w:r>
+        <w:t>Philos</w:t>
+      </w:r>
+      <w:r>
+        <w:t>o</w:t>
+      </w:r>
+      <w:r>
+        <w:t>phy</w:t>
+      </w:r>
       <w:bookmarkEnd w:id="5"/>
-    </w:p>
-    <w:p>
-      <w:pPr>
-        <w:pStyle w:val="Heading2"/>
-      </w:pPr>
-      <w:bookmarkStart w:id="6" w:name="_Toc509267944"/>
-      <w:r>
-        <w:t xml:space="preserve">Layout </w:t>
-      </w:r>
-      <w:r>
-        <w:t>Philos</w:t>
-      </w:r>
-      <w:r>
-        <w:t>o</w:t>
-      </w:r>
-      <w:r>
-        <w:t>phy</w:t>
-      </w:r>
-      <w:bookmarkEnd w:id="6"/>
     </w:p>
     <w:p>
       <w:pPr>
@@ -3034,14 +3032,14 @@
           <w:u w:val="single"/>
         </w:rPr>
       </w:pPr>
-      <w:bookmarkStart w:id="7" w:name="_Toc509267945"/>
+      <w:bookmarkStart w:id="6" w:name="_Toc509267945"/>
       <w:r>
         <w:rPr>
           <w:rStyle w:val="Heading2Char"/>
         </w:rPr>
         <w:t>Colour Scheme</w:t>
       </w:r>
-      <w:bookmarkEnd w:id="7"/>
+      <w:bookmarkEnd w:id="6"/>
       <w:r>
         <w:rPr>
           <w:rFonts w:ascii="Calibri" w:hAnsi="Calibri" w:cs="Calibri"/>
@@ -3237,7 +3235,7 @@
       <w:pPr>
         <w:pStyle w:val="Heading2"/>
       </w:pPr>
-      <w:bookmarkStart w:id="8" w:name="_Toc509267946"/>
+      <w:bookmarkStart w:id="7" w:name="_Toc509267946"/>
       <w:r>
         <w:t>T</w:t>
       </w:r>
@@ -3247,30 +3245,30 @@
       <w:r>
         <w:t>pography</w:t>
       </w:r>
+      <w:bookmarkEnd w:id="7"/>
+    </w:p>
+    <w:p>
+      <w:pPr>
+        <w:rPr>
+          <w:rFonts w:ascii="Calibri" w:hAnsi="Calibri" w:cs="Calibri"/>
+        </w:rPr>
+      </w:pPr>
+      <w:r>
+        <w:rPr>
+          <w:rFonts w:ascii="Calibri" w:hAnsi="Calibri" w:cs="Calibri"/>
+        </w:rPr>
+        <w:t>Roboto was chosen due to how easy it is to read in all font sizes. At heavier weights it draws attention. Roboto will be used for paragraphs. A larger, but same weight version of Roboto will be used for all headers. A heavier weight version (700) will be used for the largest heading on the page on the main screen.</w:t>
+      </w:r>
+    </w:p>
+    <w:p>
+      <w:pPr>
+        <w:pStyle w:val="Heading2"/>
+      </w:pPr>
+      <w:bookmarkStart w:id="8" w:name="_Toc509267947"/>
+      <w:r>
+        <w:t>Wireframes</w:t>
+      </w:r>
       <w:bookmarkEnd w:id="8"/>
-    </w:p>
-    <w:p>
-      <w:pPr>
-        <w:rPr>
-          <w:rFonts w:ascii="Calibri" w:hAnsi="Calibri" w:cs="Calibri"/>
-        </w:rPr>
-      </w:pPr>
-      <w:r>
-        <w:rPr>
-          <w:rFonts w:ascii="Calibri" w:hAnsi="Calibri" w:cs="Calibri"/>
-        </w:rPr>
-        <w:t>Roboto was chosen due to how easy it is to read in all font sizes. At heavier weights it draws attention. Roboto will be used for paragraphs. A larger, but same weight version of Roboto will be used for all headers. A heavier weight version (700) will be used for the largest heading on the page on the main screen.</w:t>
-      </w:r>
-    </w:p>
-    <w:p>
-      <w:pPr>
-        <w:pStyle w:val="Heading2"/>
-      </w:pPr>
-      <w:bookmarkStart w:id="9" w:name="_Toc509267947"/>
-      <w:r>
-        <w:t>Wireframes</w:t>
-      </w:r>
-      <w:bookmarkEnd w:id="9"/>
     </w:p>
     <w:p>
       <w:pPr>
@@ -3298,11 +3296,11 @@
       <w:pPr>
         <w:pStyle w:val="Heading2"/>
       </w:pPr>
-      <w:bookmarkStart w:id="10" w:name="_Toc509267948"/>
+      <w:bookmarkStart w:id="9" w:name="_Toc509267948"/>
       <w:r>
         <w:t>Accessibility Design</w:t>
       </w:r>
-      <w:bookmarkEnd w:id="10"/>
+      <w:bookmarkEnd w:id="9"/>
     </w:p>
     <w:p>
       <w:pPr>
@@ -3330,11 +3328,11 @@
       <w:pPr>
         <w:pStyle w:val="Heading2"/>
       </w:pPr>
-      <w:bookmarkStart w:id="11" w:name="_Toc509267949"/>
+      <w:bookmarkStart w:id="10" w:name="_Toc509267949"/>
       <w:r>
         <w:t>Logo Design</w:t>
       </w:r>
-      <w:bookmarkEnd w:id="11"/>
+      <w:bookmarkEnd w:id="10"/>
     </w:p>
     <w:p>
       <w:pPr>
@@ -3487,94 +3485,16 @@
     </w:p>
     <w:p>
       <w:pPr>
-        <w:pStyle w:val="ListParagraph"/>
-        <w:ind w:left="360"/>
-        <w:rPr>
-          <w:b/>
-        </w:rPr>
-      </w:pPr>
-    </w:p>
-    <w:p>
-      <w:pPr>
-        <w:pStyle w:val="ListParagraph"/>
-        <w:ind w:left="360"/>
-        <w:rPr>
-          <w:b/>
-        </w:rPr>
-      </w:pPr>
-    </w:p>
-    <w:p>
-      <w:pPr>
-        <w:pStyle w:val="ListParagraph"/>
-        <w:ind w:left="360"/>
-        <w:rPr>
-          <w:b/>
-        </w:rPr>
-      </w:pPr>
-    </w:p>
-    <w:p>
-      <w:pPr>
-        <w:pStyle w:val="ListParagraph"/>
-        <w:ind w:left="360"/>
-        <w:rPr>
-          <w:b/>
-        </w:rPr>
-      </w:pPr>
-    </w:p>
-    <w:p>
-      <w:pPr>
-        <w:pStyle w:val="ListParagraph"/>
-        <w:ind w:left="360"/>
-        <w:rPr>
-          <w:b/>
-        </w:rPr>
-      </w:pPr>
-    </w:p>
-    <w:p>
-      <w:pPr>
-        <w:pStyle w:val="ListParagraph"/>
-        <w:ind w:left="360"/>
-        <w:rPr>
-          <w:b/>
-        </w:rPr>
-      </w:pPr>
-    </w:p>
-    <w:p>
-      <w:pPr>
-        <w:pStyle w:val="ListParagraph"/>
-        <w:ind w:left="360"/>
-        <w:rPr>
-          <w:b/>
-        </w:rPr>
-      </w:pPr>
-    </w:p>
-    <w:p>
-      <w:pPr>
-        <w:pStyle w:val="ListParagraph"/>
-        <w:ind w:left="360"/>
-        <w:rPr>
-          <w:b/>
-        </w:rPr>
-      </w:pPr>
-    </w:p>
-    <w:p>
-      <w:pPr>
-        <w:pStyle w:val="ListParagraph"/>
-        <w:ind w:left="360"/>
-        <w:rPr>
-          <w:b/>
-        </w:rPr>
-      </w:pPr>
-    </w:p>
-    <w:p>
-      <w:pPr>
         <w:pStyle w:val="Heading1"/>
       </w:pPr>
-      <w:bookmarkStart w:id="12" w:name="_Toc509267950"/>
-      <w:r>
+      <w:bookmarkStart w:id="11" w:name="_Toc509267950"/>
+      <w:bookmarkStart w:id="12" w:name="_GoBack"/>
+      <w:bookmarkEnd w:id="12"/>
+      <w:r>
+        <w:lastRenderedPageBreak/>
         <w:t>Implementation Process</w:t>
       </w:r>
-      <w:bookmarkEnd w:id="12"/>
+      <w:bookmarkEnd w:id="11"/>
     </w:p>
     <w:p>
       <w:pPr>
@@ -3602,7 +3522,13 @@
         </w:r>
       </w:hyperlink>
       <w:r>
-        <w:t xml:space="preserve"> (fig4).</w:t>
+        <w:t xml:space="preserve"> (fig</w:t>
+      </w:r>
+      <w:r>
+        <w:t>3</w:t>
+      </w:r>
+      <w:r>
+        <w:t>).</w:t>
       </w:r>
     </w:p>
     <w:p>
@@ -3661,7 +3587,13 @@
       </w:r>
       <w:r>
         <w:br/>
-        <w:t>Fig4. Screenshot of commit history.</w:t>
+        <w:t>Fig</w:t>
+      </w:r>
+      <w:r>
+        <w:t>3</w:t>
+      </w:r>
+      <w:r>
+        <w:t>. Screenshot of commit history.</w:t>
       </w:r>
     </w:p>
     <w:p>
@@ -3784,39 +3716,39 @@
       </w:pPr>
       <w:bookmarkStart w:id="17" w:name="_Toc509267955"/>
       <w:r>
+        <w:t>Cognitive Abilities</w:t>
+      </w:r>
+      <w:bookmarkEnd w:id="17"/>
+    </w:p>
+    <w:p>
+      <w:proofErr w:type="gramStart"/>
+      <w:r>
+        <w:t>Originally</w:t>
+      </w:r>
+      <w:proofErr w:type="gramEnd"/>
+      <w:r>
+        <w:t xml:space="preserve"> I had text on the page written by me, edited by a professional writer, for example:</w:t>
+      </w:r>
+    </w:p>
+    <w:p>
+      <w:pPr>
+        <w:pStyle w:val="Quote"/>
+      </w:pPr>
+      <w:r>
+        <w:t xml:space="preserve">“I aim to foster a culture that creates change on an individual level, </w:t>
+      </w:r>
+      <w:proofErr w:type="gramStart"/>
+      <w:r>
+        <w:t>through the use of</w:t>
+      </w:r>
+      <w:proofErr w:type="gramEnd"/>
+      <w:r>
+        <w:t xml:space="preserve"> free educational resources based on accessibility-themed technology. By impacting people personally to begin with, I hope to facilitate communities to teach those who are disadvantaged and less abled proper software development and technology.”</w:t>
+      </w:r>
+    </w:p>
+    <w:p>
+      <w:r>
         <w:lastRenderedPageBreak/>
-        <w:t>Cognitive Abilities</w:t>
-      </w:r>
-      <w:bookmarkEnd w:id="17"/>
-    </w:p>
-    <w:p>
-      <w:proofErr w:type="gramStart"/>
-      <w:r>
-        <w:t>Originally</w:t>
-      </w:r>
-      <w:proofErr w:type="gramEnd"/>
-      <w:r>
-        <w:t xml:space="preserve"> I had text on the page written by me, edited by a professional writer, for example:</w:t>
-      </w:r>
-    </w:p>
-    <w:p>
-      <w:pPr>
-        <w:pStyle w:val="Quote"/>
-      </w:pPr>
-      <w:r>
-        <w:t xml:space="preserve">“I aim to foster a culture that creates change on an individual level, </w:t>
-      </w:r>
-      <w:proofErr w:type="gramStart"/>
-      <w:r>
-        <w:t>through the use of</w:t>
-      </w:r>
-      <w:proofErr w:type="gramEnd"/>
-      <w:r>
-        <w:t xml:space="preserve"> free educational resources based on accessibility-themed technology. By impacting people personally to begin with, I hope to facilitate communities to teach those who are disadvantaged and less abled proper software development and technology.”</w:t>
-      </w:r>
-    </w:p>
-    <w:p>
-      <w:r>
         <w:t xml:space="preserve">However, after using </w:t>
       </w:r>
       <w:hyperlink r:id="rId12" w:history="1">
@@ -6329,7 +6261,7 @@
 </file>
 
 <file path=customXml/itemProps1.xml><?xml version="1.0" encoding="utf-8"?>
-<ds:datastoreItem xmlns:ds="http://schemas.openxmlformats.org/officeDocument/2006/customXml" ds:itemID="{0DBDEB0F-A088-4F16-B777-C3AD3131D945}">
+<ds:datastoreItem xmlns:ds="http://schemas.openxmlformats.org/officeDocument/2006/customXml" ds:itemID="{313E0898-9ECC-4E3E-9A24-EE96F50CF8E7}">
   <ds:schemaRefs>
     <ds:schemaRef ds:uri="http://schemas.openxmlformats.org/officeDocument/2006/bibliography"/>
   </ds:schemaRefs>

</xml_diff>

<commit_message>
New development Docs, changed favicon
</commit_message>
<xml_diff>
--- a/docs/DevelopmentProcess.docx
+++ b/docs/DevelopmentProcess.docx
@@ -505,7 +505,7 @@
           <w:r>
             <w:fldChar w:fldCharType="separate"/>
           </w:r>
-          <w:hyperlink w:anchor="_Toc509267939" w:history="1">
+          <w:hyperlink w:anchor="_Toc509306787" w:history="1">
             <w:r>
               <w:rPr>
                 <w:rStyle w:val="Hyperlink"/>
@@ -532,7 +532,7 @@
                 <w:noProof/>
                 <w:webHidden/>
               </w:rPr>
-              <w:instrText xml:space="preserve"> PAGEREF _Toc509267939 \h </w:instrText>
+              <w:instrText xml:space="preserve"> PAGEREF _Toc509306787 \h </w:instrText>
             </w:r>
             <w:r>
               <w:rPr>
@@ -575,7 +575,7 @@
               <w:lang w:eastAsia="en-AU"/>
             </w:rPr>
           </w:pPr>
-          <w:hyperlink w:anchor="_Toc509267940" w:history="1">
+          <w:hyperlink w:anchor="_Toc509306788" w:history="1">
             <w:r>
               <w:rPr>
                 <w:rStyle w:val="Hyperlink"/>
@@ -602,7 +602,7 @@
                 <w:noProof/>
                 <w:webHidden/>
               </w:rPr>
-              <w:instrText xml:space="preserve"> PAGEREF _Toc509267940 \h </w:instrText>
+              <w:instrText xml:space="preserve"> PAGEREF _Toc509306788 \h </w:instrText>
             </w:r>
             <w:r>
               <w:rPr>
@@ -645,7 +645,7 @@
               <w:lang w:eastAsia="en-AU"/>
             </w:rPr>
           </w:pPr>
-          <w:hyperlink w:anchor="_Toc509267941" w:history="1">
+          <w:hyperlink w:anchor="_Toc509306789" w:history="1">
             <w:r>
               <w:rPr>
                 <w:rStyle w:val="Hyperlink"/>
@@ -672,7 +672,7 @@
                 <w:noProof/>
                 <w:webHidden/>
               </w:rPr>
-              <w:instrText xml:space="preserve"> PAGEREF _Toc509267941 \h </w:instrText>
+              <w:instrText xml:space="preserve"> PAGEREF _Toc509306789 \h </w:instrText>
             </w:r>
             <w:r>
               <w:rPr>
@@ -715,7 +715,7 @@
               <w:lang w:eastAsia="en-AU"/>
             </w:rPr>
           </w:pPr>
-          <w:hyperlink w:anchor="_Toc509267942" w:history="1">
+          <w:hyperlink w:anchor="_Toc509306790" w:history="1">
             <w:r>
               <w:rPr>
                 <w:rStyle w:val="Hyperlink"/>
@@ -742,7 +742,7 @@
                 <w:noProof/>
                 <w:webHidden/>
               </w:rPr>
-              <w:instrText xml:space="preserve"> PAGEREF _Toc509267942 \h </w:instrText>
+              <w:instrText xml:space="preserve"> PAGEREF _Toc509306790 \h </w:instrText>
             </w:r>
             <w:r>
               <w:rPr>
@@ -785,7 +785,7 @@
               <w:lang w:eastAsia="en-AU"/>
             </w:rPr>
           </w:pPr>
-          <w:hyperlink w:anchor="_Toc509267943" w:history="1">
+          <w:hyperlink w:anchor="_Toc509306791" w:history="1">
             <w:r>
               <w:rPr>
                 <w:rStyle w:val="Hyperlink"/>
@@ -812,7 +812,7 @@
                 <w:noProof/>
                 <w:webHidden/>
               </w:rPr>
-              <w:instrText xml:space="preserve"> PAGEREF _Toc509267943 \h </w:instrText>
+              <w:instrText xml:space="preserve"> PAGEREF _Toc509306791 \h </w:instrText>
             </w:r>
             <w:r>
               <w:rPr>
@@ -855,7 +855,7 @@
               <w:lang w:eastAsia="en-AU"/>
             </w:rPr>
           </w:pPr>
-          <w:hyperlink w:anchor="_Toc509267944" w:history="1">
+          <w:hyperlink w:anchor="_Toc509306792" w:history="1">
             <w:r>
               <w:rPr>
                 <w:rStyle w:val="Hyperlink"/>
@@ -882,7 +882,7 @@
                 <w:noProof/>
                 <w:webHidden/>
               </w:rPr>
-              <w:instrText xml:space="preserve"> PAGEREF _Toc509267944 \h </w:instrText>
+              <w:instrText xml:space="preserve"> PAGEREF _Toc509306792 \h </w:instrText>
             </w:r>
             <w:r>
               <w:rPr>
@@ -925,7 +925,7 @@
               <w:lang w:eastAsia="en-AU"/>
             </w:rPr>
           </w:pPr>
-          <w:hyperlink w:anchor="_Toc509267945" w:history="1">
+          <w:hyperlink w:anchor="_Toc509306793" w:history="1">
             <w:r>
               <w:rPr>
                 <w:rStyle w:val="Hyperlink"/>
@@ -952,7 +952,7 @@
                 <w:noProof/>
                 <w:webHidden/>
               </w:rPr>
-              <w:instrText xml:space="preserve"> PAGEREF _Toc509267945 \h </w:instrText>
+              <w:instrText xml:space="preserve"> PAGEREF _Toc509306793 \h </w:instrText>
             </w:r>
             <w:r>
               <w:rPr>
@@ -995,7 +995,7 @@
               <w:lang w:eastAsia="en-AU"/>
             </w:rPr>
           </w:pPr>
-          <w:hyperlink w:anchor="_Toc509267946" w:history="1">
+          <w:hyperlink w:anchor="_Toc509306794" w:history="1">
             <w:r>
               <w:rPr>
                 <w:rStyle w:val="Hyperlink"/>
@@ -1022,7 +1022,7 @@
                 <w:noProof/>
                 <w:webHidden/>
               </w:rPr>
-              <w:instrText xml:space="preserve"> PAGEREF _Toc509267946 \h </w:instrText>
+              <w:instrText xml:space="preserve"> PAGEREF _Toc509306794 \h </w:instrText>
             </w:r>
             <w:r>
               <w:rPr>
@@ -1065,7 +1065,7 @@
               <w:lang w:eastAsia="en-AU"/>
             </w:rPr>
           </w:pPr>
-          <w:hyperlink w:anchor="_Toc509267947" w:history="1">
+          <w:hyperlink w:anchor="_Toc509306795" w:history="1">
             <w:r>
               <w:rPr>
                 <w:rStyle w:val="Hyperlink"/>
@@ -1092,7 +1092,7 @@
                 <w:noProof/>
                 <w:webHidden/>
               </w:rPr>
-              <w:instrText xml:space="preserve"> PAGEREF _Toc509267947 \h </w:instrText>
+              <w:instrText xml:space="preserve"> PAGEREF _Toc509306795 \h </w:instrText>
             </w:r>
             <w:r>
               <w:rPr>
@@ -1135,7 +1135,7 @@
               <w:lang w:eastAsia="en-AU"/>
             </w:rPr>
           </w:pPr>
-          <w:hyperlink w:anchor="_Toc509267948" w:history="1">
+          <w:hyperlink w:anchor="_Toc509306796" w:history="1">
             <w:r>
               <w:rPr>
                 <w:rStyle w:val="Hyperlink"/>
@@ -1162,7 +1162,7 @@
                 <w:noProof/>
                 <w:webHidden/>
               </w:rPr>
-              <w:instrText xml:space="preserve"> PAGEREF _Toc509267948 \h </w:instrText>
+              <w:instrText xml:space="preserve"> PAGEREF _Toc509306796 \h </w:instrText>
             </w:r>
             <w:r>
               <w:rPr>
@@ -1205,7 +1205,7 @@
               <w:lang w:eastAsia="en-AU"/>
             </w:rPr>
           </w:pPr>
-          <w:hyperlink w:anchor="_Toc509267949" w:history="1">
+          <w:hyperlink w:anchor="_Toc509306797" w:history="1">
             <w:r>
               <w:rPr>
                 <w:rStyle w:val="Hyperlink"/>
@@ -1232,7 +1232,7 @@
                 <w:noProof/>
                 <w:webHidden/>
               </w:rPr>
-              <w:instrText xml:space="preserve"> PAGEREF _Toc509267949 \h </w:instrText>
+              <w:instrText xml:space="preserve"> PAGEREF _Toc509306797 \h </w:instrText>
             </w:r>
             <w:r>
               <w:rPr>
@@ -1275,7 +1275,7 @@
               <w:lang w:eastAsia="en-AU"/>
             </w:rPr>
           </w:pPr>
-          <w:hyperlink w:anchor="_Toc509267950" w:history="1">
+          <w:hyperlink w:anchor="_Toc509306798" w:history="1">
             <w:r>
               <w:rPr>
                 <w:rStyle w:val="Hyperlink"/>
@@ -1302,7 +1302,7 @@
                 <w:noProof/>
                 <w:webHidden/>
               </w:rPr>
-              <w:instrText xml:space="preserve"> PAGEREF _Toc509267950 \h </w:instrText>
+              <w:instrText xml:space="preserve"> PAGEREF _Toc509306798 \h </w:instrText>
             </w:r>
             <w:r>
               <w:rPr>
@@ -1345,7 +1345,7 @@
               <w:lang w:eastAsia="en-AU"/>
             </w:rPr>
           </w:pPr>
-          <w:hyperlink w:anchor="_Toc509267951" w:history="1">
+          <w:hyperlink w:anchor="_Toc509306799" w:history="1">
             <w:r>
               <w:rPr>
                 <w:rStyle w:val="Hyperlink"/>
@@ -1372,7 +1372,7 @@
                 <w:noProof/>
                 <w:webHidden/>
               </w:rPr>
-              <w:instrText xml:space="preserve"> PAGEREF _Toc509267951 \h </w:instrText>
+              <w:instrText xml:space="preserve"> PAGEREF _Toc509306799 \h </w:instrText>
             </w:r>
             <w:r>
               <w:rPr>
@@ -1415,7 +1415,7 @@
               <w:lang w:eastAsia="en-AU"/>
             </w:rPr>
           </w:pPr>
-          <w:hyperlink w:anchor="_Toc509267952" w:history="1">
+          <w:hyperlink w:anchor="_Toc509306800" w:history="1">
             <w:r>
               <w:rPr>
                 <w:rStyle w:val="Hyperlink"/>
@@ -1442,7 +1442,7 @@
                 <w:noProof/>
                 <w:webHidden/>
               </w:rPr>
-              <w:instrText xml:space="preserve"> PAGEREF _Toc509267952 \h </w:instrText>
+              <w:instrText xml:space="preserve"> PAGEREF _Toc509306800 \h </w:instrText>
             </w:r>
             <w:r>
               <w:rPr>
@@ -1485,7 +1485,7 @@
               <w:lang w:eastAsia="en-AU"/>
             </w:rPr>
           </w:pPr>
-          <w:hyperlink w:anchor="_Toc509267953" w:history="1">
+          <w:hyperlink w:anchor="_Toc509306801" w:history="1">
             <w:r>
               <w:rPr>
                 <w:rStyle w:val="Hyperlink"/>
@@ -1512,7 +1512,7 @@
                 <w:noProof/>
                 <w:webHidden/>
               </w:rPr>
-              <w:instrText xml:space="preserve"> PAGEREF _Toc509267953 \h </w:instrText>
+              <w:instrText xml:space="preserve"> PAGEREF _Toc509306801 \h </w:instrText>
             </w:r>
             <w:r>
               <w:rPr>
@@ -1555,7 +1555,7 @@
               <w:lang w:eastAsia="en-AU"/>
             </w:rPr>
           </w:pPr>
-          <w:hyperlink w:anchor="_Toc509267954" w:history="1">
+          <w:hyperlink w:anchor="_Toc509306802" w:history="1">
             <w:r>
               <w:rPr>
                 <w:rStyle w:val="Hyperlink"/>
@@ -1582,7 +1582,7 @@
                 <w:noProof/>
                 <w:webHidden/>
               </w:rPr>
-              <w:instrText xml:space="preserve"> PAGEREF _Toc509267954 \h </w:instrText>
+              <w:instrText xml:space="preserve"> PAGEREF _Toc509306802 \h </w:instrText>
             </w:r>
             <w:r>
               <w:rPr>
@@ -1625,7 +1625,7 @@
               <w:lang w:eastAsia="en-AU"/>
             </w:rPr>
           </w:pPr>
-          <w:hyperlink w:anchor="_Toc509267955" w:history="1">
+          <w:hyperlink w:anchor="_Toc509306803" w:history="1">
             <w:r>
               <w:rPr>
                 <w:rStyle w:val="Hyperlink"/>
@@ -1652,7 +1652,7 @@
                 <w:noProof/>
                 <w:webHidden/>
               </w:rPr>
-              <w:instrText xml:space="preserve"> PAGEREF _Toc509267955 \h </w:instrText>
+              <w:instrText xml:space="preserve"> PAGEREF _Toc509306803 \h </w:instrText>
             </w:r>
             <w:r>
               <w:rPr>
@@ -1672,7 +1672,7 @@
                 <w:noProof/>
                 <w:webHidden/>
               </w:rPr>
-              <w:t>6</w:t>
+              <w:t>5</w:t>
             </w:r>
             <w:r>
               <w:rPr>
@@ -1695,7 +1695,7 @@
               <w:lang w:eastAsia="en-AU"/>
             </w:rPr>
           </w:pPr>
-          <w:hyperlink w:anchor="_Toc509267956" w:history="1">
+          <w:hyperlink w:anchor="_Toc509306804" w:history="1">
             <w:r>
               <w:rPr>
                 <w:rStyle w:val="Hyperlink"/>
@@ -1722,7 +1722,7 @@
                 <w:noProof/>
                 <w:webHidden/>
               </w:rPr>
-              <w:instrText xml:space="preserve"> PAGEREF _Toc509267956 \h </w:instrText>
+              <w:instrText xml:space="preserve"> PAGEREF _Toc509306804 \h </w:instrText>
             </w:r>
             <w:r>
               <w:rPr>
@@ -1765,7 +1765,7 @@
               <w:lang w:eastAsia="en-AU"/>
             </w:rPr>
           </w:pPr>
-          <w:hyperlink w:anchor="_Toc509267957" w:history="1">
+          <w:hyperlink w:anchor="_Toc509306805" w:history="1">
             <w:r>
               <w:rPr>
                 <w:rStyle w:val="Hyperlink"/>
@@ -1792,7 +1792,77 @@
                 <w:noProof/>
                 <w:webHidden/>
               </w:rPr>
-              <w:instrText xml:space="preserve"> PAGEREF _Toc509267957 \h </w:instrText>
+              <w:instrText xml:space="preserve"> PAGEREF _Toc509306805 \h </w:instrText>
+            </w:r>
+            <w:r>
+              <w:rPr>
+                <w:noProof/>
+                <w:webHidden/>
+              </w:rPr>
+            </w:r>
+            <w:r>
+              <w:rPr>
+                <w:noProof/>
+                <w:webHidden/>
+              </w:rPr>
+              <w:fldChar w:fldCharType="separate"/>
+            </w:r>
+            <w:r>
+              <w:rPr>
+                <w:noProof/>
+                <w:webHidden/>
+              </w:rPr>
+              <w:t>6</w:t>
+            </w:r>
+            <w:r>
+              <w:rPr>
+                <w:noProof/>
+                <w:webHidden/>
+              </w:rPr>
+              <w:fldChar w:fldCharType="end"/>
+            </w:r>
+          </w:hyperlink>
+        </w:p>
+        <w:p>
+          <w:pPr>
+            <w:pStyle w:val="TOC2"/>
+            <w:tabs>
+              <w:tab w:val="right" w:leader="dot" w:pos="9016"/>
+            </w:tabs>
+            <w:rPr>
+              <w:rFonts w:eastAsiaTheme="minorEastAsia"/>
+              <w:noProof/>
+              <w:lang w:eastAsia="en-AU"/>
+            </w:rPr>
+          </w:pPr>
+          <w:hyperlink w:anchor="_Toc509306806" w:history="1">
+            <w:r>
+              <w:rPr>
+                <w:rStyle w:val="Hyperlink"/>
+                <w:noProof/>
+              </w:rPr>
+              <w:t>Analytics</w:t>
+            </w:r>
+            <w:r>
+              <w:rPr>
+                <w:noProof/>
+                <w:webHidden/>
+              </w:rPr>
+              <w:tab/>
+            </w:r>
+            <w:r>
+              <w:rPr>
+                <w:noProof/>
+                <w:webHidden/>
+              </w:rPr>
+              <w:fldChar w:fldCharType="begin"/>
+            </w:r>
+            <w:r>
+              <w:rPr>
+                <w:noProof/>
+                <w:webHidden/>
+              </w:rPr>
+              <w:instrText xml:space="preserve"> PAGEREF _Toc509306806 \h </w:instrText>
             </w:r>
             <w:r>
               <w:rPr>
@@ -1835,7 +1905,7 @@
               <w:lang w:eastAsia="en-AU"/>
             </w:rPr>
           </w:pPr>
-          <w:hyperlink w:anchor="_Toc509267958" w:history="1">
+          <w:hyperlink w:anchor="_Toc509306807" w:history="1">
             <w:r>
               <w:rPr>
                 <w:rStyle w:val="Hyperlink"/>
@@ -1862,7 +1932,7 @@
                 <w:noProof/>
                 <w:webHidden/>
               </w:rPr>
-              <w:instrText xml:space="preserve"> PAGEREF _Toc509267958 \h </w:instrText>
+              <w:instrText xml:space="preserve"> PAGEREF _Toc509306807 \h </w:instrText>
             </w:r>
             <w:r>
               <w:rPr>
@@ -1905,7 +1975,7 @@
               <w:lang w:eastAsia="en-AU"/>
             </w:rPr>
           </w:pPr>
-          <w:hyperlink w:anchor="_Toc509267959" w:history="1">
+          <w:hyperlink w:anchor="_Toc509306808" w:history="1">
             <w:r>
               <w:rPr>
                 <w:rStyle w:val="Hyperlink"/>
@@ -1932,7 +2002,7 @@
                 <w:noProof/>
                 <w:webHidden/>
               </w:rPr>
-              <w:instrText xml:space="preserve"> PAGEREF _Toc509267959 \h </w:instrText>
+              <w:instrText xml:space="preserve"> PAGEREF _Toc509306808 \h </w:instrText>
             </w:r>
             <w:r>
               <w:rPr>
@@ -1992,7 +2062,7 @@
       <w:pPr>
         <w:pStyle w:val="Heading1"/>
       </w:pPr>
-      <w:bookmarkStart w:id="0" w:name="_Toc509267939"/>
+      <w:bookmarkStart w:id="0" w:name="_Toc509306787"/>
       <w:r>
         <w:lastRenderedPageBreak/>
         <w:t xml:space="preserve">Website </w:t>
@@ -2008,7 +2078,7 @@
           <w:u w:val="single"/>
         </w:rPr>
       </w:pPr>
-      <w:bookmarkStart w:id="1" w:name="_Toc509267940"/>
+      <w:bookmarkStart w:id="1" w:name="_Toc509306788"/>
       <w:r>
         <w:rPr>
           <w:rStyle w:val="Heading2Char"/>
@@ -2039,7 +2109,7 @@
       <w:pPr>
         <w:pStyle w:val="Heading2"/>
       </w:pPr>
-      <w:bookmarkStart w:id="2" w:name="_Toc509267941"/>
+      <w:bookmarkStart w:id="2" w:name="_Toc509306789"/>
       <w:r>
         <w:t>Site Audience</w:t>
       </w:r>
@@ -2058,7 +2128,7 @@
       <w:pPr>
         <w:pStyle w:val="Heading2"/>
       </w:pPr>
-      <w:bookmarkStart w:id="3" w:name="_Toc509267942"/>
+      <w:bookmarkStart w:id="3" w:name="_Toc509306790"/>
       <w:r>
         <w:t>User Stories</w:t>
       </w:r>
@@ -2830,7 +2900,7 @@
       <w:pPr>
         <w:pStyle w:val="Heading1"/>
       </w:pPr>
-      <w:bookmarkStart w:id="4" w:name="_Toc509267943"/>
+      <w:bookmarkStart w:id="4" w:name="_Toc509306791"/>
       <w:r>
         <w:t>Original</w:t>
       </w:r>
@@ -2843,7 +2913,7 @@
       <w:pPr>
         <w:pStyle w:val="Heading2"/>
       </w:pPr>
-      <w:bookmarkStart w:id="5" w:name="_Toc509267944"/>
+      <w:bookmarkStart w:id="5" w:name="_Toc509306792"/>
       <w:r>
         <w:t xml:space="preserve">Layout </w:t>
       </w:r>
@@ -2991,38 +3061,63 @@
         </w:rPr>
         <w:t xml:space="preserve">would be left, right switching. I have seen examples of this to showcase products and found it </w:t>
       </w:r>
+      <w:r>
+        <w:rPr>
+          <w:rFonts w:ascii="Calibri" w:hAnsi="Calibri" w:cs="Calibri"/>
+        </w:rPr>
+        <w:t>visually</w:t>
+      </w:r>
+      <w:r>
+        <w:rPr>
+          <w:rFonts w:ascii="Calibri" w:hAnsi="Calibri" w:cs="Calibri"/>
+        </w:rPr>
+        <w:t xml:space="preserve"> pleasing and within my technical means – this is not included on the pre-existing layout.</w:t>
+      </w:r>
+    </w:p>
+    <w:p>
+      <w:pPr>
+        <w:rPr>
+          <w:rFonts w:ascii="Calibri" w:hAnsi="Calibri" w:cs="Calibri"/>
+        </w:rPr>
+      </w:pPr>
+      <w:r>
+        <w:rPr>
+          <w:rFonts w:ascii="Calibri" w:hAnsi="Calibri" w:cs="Calibri"/>
+        </w:rPr>
+        <w:t>Finally, my social details and be able to contact me. This is left to the bottom as that is the most usual location to find such items and with a link from the very top it could still be found easily.</w:t>
+      </w:r>
+    </w:p>
+    <w:p>
+      <w:pPr>
+        <w:rPr>
+          <w:rFonts w:ascii="Calibri" w:hAnsi="Calibri" w:cs="Calibri"/>
+        </w:rPr>
+      </w:pPr>
+      <w:r>
+        <w:rPr>
+          <w:rFonts w:ascii="Calibri" w:hAnsi="Calibri" w:cs="Calibri"/>
+        </w:rPr>
+        <w:t xml:space="preserve">I used Pinterest to expand on ideas in the form of a </w:t>
+      </w:r>
       <w:proofErr w:type="spellStart"/>
       <w:r>
         <w:rPr>
           <w:rFonts w:ascii="Calibri" w:hAnsi="Calibri" w:cs="Calibri"/>
         </w:rPr>
-        <w:t>vidually</w:t>
+        <w:t>MoodBoard</w:t>
       </w:r>
       <w:proofErr w:type="spellEnd"/>
       <w:r>
         <w:rPr>
           <w:rFonts w:ascii="Calibri" w:hAnsi="Calibri" w:cs="Calibri"/>
         </w:rPr>
-        <w:t xml:space="preserve"> pleasing and within my technical means – this is not included on the pre-existing layout (Appendix B).</w:t>
-      </w:r>
-    </w:p>
-    <w:p>
-      <w:pPr>
+        <w:t xml:space="preserve">, to explore this more please visit - </w:t>
+      </w:r>
+      <w:r>
         <w:rPr>
           <w:rFonts w:ascii="Calibri" w:hAnsi="Calibri" w:cs="Calibri"/>
         </w:rPr>
-      </w:pPr>
-      <w:r>
-        <w:rPr>
-          <w:rFonts w:ascii="Calibri" w:hAnsi="Calibri" w:cs="Calibri"/>
-        </w:rPr>
-        <w:t>Finally, my social details and be able to contact me. This is left to the bottom as that is the most usual location to find such items and with a link from the very top it could still be found easily.</w:t>
-      </w:r>
-      <w:r>
-        <w:rPr>
-          <w:rFonts w:ascii="Calibri" w:hAnsi="Calibri" w:cs="Calibri"/>
-        </w:rPr>
-        <w:br/>
+        <w:t>https://www.pinterest.com.au/jordanandrewmorris1/portfolio/</w:t>
       </w:r>
     </w:p>
     <w:p>
@@ -3032,7 +3127,7 @@
           <w:u w:val="single"/>
         </w:rPr>
       </w:pPr>
-      <w:bookmarkStart w:id="6" w:name="_Toc509267945"/>
+      <w:bookmarkStart w:id="6" w:name="_Toc509306793"/>
       <w:r>
         <w:rPr>
           <w:rStyle w:val="Heading2Char"/>
@@ -3235,7 +3330,7 @@
       <w:pPr>
         <w:pStyle w:val="Heading2"/>
       </w:pPr>
-      <w:bookmarkStart w:id="7" w:name="_Toc509267946"/>
+      <w:bookmarkStart w:id="7" w:name="_Toc509306794"/>
       <w:r>
         <w:t>T</w:t>
       </w:r>
@@ -3264,7 +3359,7 @@
       <w:pPr>
         <w:pStyle w:val="Heading2"/>
       </w:pPr>
-      <w:bookmarkStart w:id="8" w:name="_Toc509267947"/>
+      <w:bookmarkStart w:id="8" w:name="_Toc509306795"/>
       <w:r>
         <w:t>Wireframes</w:t>
       </w:r>
@@ -3296,7 +3391,7 @@
       <w:pPr>
         <w:pStyle w:val="Heading2"/>
       </w:pPr>
-      <w:bookmarkStart w:id="9" w:name="_Toc509267948"/>
+      <w:bookmarkStart w:id="9" w:name="_Toc509306796"/>
       <w:r>
         <w:t>Accessibility Design</w:t>
       </w:r>
@@ -3328,7 +3423,7 @@
       <w:pPr>
         <w:pStyle w:val="Heading2"/>
       </w:pPr>
-      <w:bookmarkStart w:id="10" w:name="_Toc509267949"/>
+      <w:bookmarkStart w:id="10" w:name="_Toc509306797"/>
       <w:r>
         <w:t>Logo Design</w:t>
       </w:r>
@@ -3487,9 +3582,7 @@
       <w:pPr>
         <w:pStyle w:val="Heading1"/>
       </w:pPr>
-      <w:bookmarkStart w:id="11" w:name="_Toc509267950"/>
-      <w:bookmarkStart w:id="12" w:name="_GoBack"/>
-      <w:bookmarkEnd w:id="12"/>
+      <w:bookmarkStart w:id="11" w:name="_Toc509306798"/>
       <w:r>
         <w:lastRenderedPageBreak/>
         <w:t>Implementation Process</w:t>
@@ -3500,14 +3593,14 @@
       <w:pPr>
         <w:pStyle w:val="Heading2"/>
       </w:pPr>
-      <w:bookmarkStart w:id="13" w:name="_Toc509267951"/>
+      <w:bookmarkStart w:id="12" w:name="_Toc509306799"/>
       <w:r>
         <w:t xml:space="preserve">Code </w:t>
       </w:r>
       <w:r>
         <w:t>Creation</w:t>
       </w:r>
-      <w:bookmarkEnd w:id="13"/>
+      <w:bookmarkEnd w:id="12"/>
     </w:p>
     <w:p>
       <w:r>
@@ -3619,24 +3712,24 @@
       <w:pPr>
         <w:pStyle w:val="Heading2"/>
       </w:pPr>
-      <w:bookmarkStart w:id="14" w:name="_Toc509267952"/>
+      <w:bookmarkStart w:id="13" w:name="_Toc509306800"/>
       <w:r>
         <w:t xml:space="preserve">Accessibility </w:t>
       </w:r>
       <w:r>
         <w:t>Development</w:t>
       </w:r>
+      <w:bookmarkEnd w:id="13"/>
+    </w:p>
+    <w:p>
+      <w:pPr>
+        <w:pStyle w:val="Heading3"/>
+      </w:pPr>
+      <w:bookmarkStart w:id="14" w:name="_Toc509306801"/>
+      <w:r>
+        <w:t>Sight Reader</w:t>
+      </w:r>
       <w:bookmarkEnd w:id="14"/>
-    </w:p>
-    <w:p>
-      <w:pPr>
-        <w:pStyle w:val="Heading3"/>
-      </w:pPr>
-      <w:bookmarkStart w:id="15" w:name="_Toc509267953"/>
-      <w:r>
-        <w:t>Sight Reader</w:t>
-      </w:r>
-      <w:bookmarkEnd w:id="15"/>
     </w:p>
     <w:p>
       <w:r>
@@ -3682,11 +3775,11 @@
       <w:pPr>
         <w:pStyle w:val="Heading3"/>
       </w:pPr>
-      <w:bookmarkStart w:id="16" w:name="_Toc509267954"/>
+      <w:bookmarkStart w:id="15" w:name="_Toc509306802"/>
       <w:r>
         <w:t>Colour Deficiencies</w:t>
       </w:r>
-      <w:bookmarkEnd w:id="16"/>
+      <w:bookmarkEnd w:id="15"/>
     </w:p>
     <w:p>
       <w:r>
@@ -3714,11 +3807,11 @@
       <w:pPr>
         <w:pStyle w:val="Heading3"/>
       </w:pPr>
-      <w:bookmarkStart w:id="17" w:name="_Toc509267955"/>
+      <w:bookmarkStart w:id="16" w:name="_Toc509306803"/>
       <w:r>
         <w:t>Cognitive Abilities</w:t>
       </w:r>
-      <w:bookmarkEnd w:id="17"/>
+      <w:bookmarkEnd w:id="16"/>
     </w:p>
     <w:p>
       <w:proofErr w:type="gramStart"/>
@@ -3800,14 +3893,14 @@
       <w:pPr>
         <w:pStyle w:val="Heading2"/>
       </w:pPr>
-      <w:bookmarkStart w:id="18" w:name="_Toc509267956"/>
+      <w:bookmarkStart w:id="17" w:name="_Toc509306804"/>
       <w:r>
         <w:t xml:space="preserve">Logo </w:t>
       </w:r>
       <w:r>
         <w:t>Not Included</w:t>
       </w:r>
-      <w:bookmarkEnd w:id="18"/>
+      <w:bookmarkEnd w:id="17"/>
     </w:p>
     <w:p>
       <w:proofErr w:type="gramStart"/>
@@ -3829,23 +3922,63 @@
       <w:pPr>
         <w:pStyle w:val="Heading2"/>
       </w:pPr>
-      <w:bookmarkStart w:id="19" w:name="_Toc509267957"/>
+      <w:bookmarkStart w:id="18" w:name="_Toc509306805"/>
       <w:r>
         <w:t>Hosting</w:t>
       </w:r>
+      <w:bookmarkEnd w:id="18"/>
+      <w:r>
+        <w:t xml:space="preserve"> </w:t>
+      </w:r>
+    </w:p>
+    <w:p>
+      <w:proofErr w:type="spellStart"/>
+      <w:r>
+        <w:t>Github</w:t>
+      </w:r>
+      <w:proofErr w:type="spellEnd"/>
+      <w:r>
+        <w:t xml:space="preserve"> pages was used for hosting due to how easy it is to update during the working process. I can also easily host my code for others to see. The domain name jordanmorris.com.au was originally chosen as it quickly identifies me and my location. </w:t>
+      </w:r>
+    </w:p>
+    <w:p/>
+    <w:p>
+      <w:pPr>
+        <w:pStyle w:val="Heading2"/>
+      </w:pPr>
+      <w:bookmarkStart w:id="19" w:name="_Toc509306806"/>
+      <w:r>
+        <w:t>Analytics</w:t>
+      </w:r>
       <w:bookmarkEnd w:id="19"/>
-      <w:r>
-        <w:t xml:space="preserve"> </w:t>
-      </w:r>
-    </w:p>
-    <w:p>
+    </w:p>
+    <w:p>
+      <w:r>
+        <w:t xml:space="preserve">A variety of tools were used to test speed and optimise. First Google’s </w:t>
+      </w:r>
       <w:proofErr w:type="spellStart"/>
       <w:r>
-        <w:t>Github</w:t>
+        <w:t>PageSpeed</w:t>
       </w:r>
       <w:proofErr w:type="spellEnd"/>
       <w:r>
-        <w:t xml:space="preserve"> pages was used for hosting due to how easy it is to update during the working process. I can also easily host my code for others to see. The domain name jordanmorris.com.au was originally chosen as it quickly identifies me and my location. </w:t>
+        <w:t xml:space="preserve"> Insights. This led to the moving of </w:t>
+      </w:r>
+      <w:proofErr w:type="spellStart"/>
+      <w:r>
+        <w:t>javascript</w:t>
+      </w:r>
+      <w:proofErr w:type="spellEnd"/>
+      <w:r>
+        <w:t xml:space="preserve"> to load after the page as none of the </w:t>
+      </w:r>
+      <w:proofErr w:type="spellStart"/>
+      <w:r>
+        <w:t>javascript</w:t>
+      </w:r>
+      <w:proofErr w:type="spellEnd"/>
+      <w:r>
+        <w:t xml:space="preserve"> is essential to the original page. Pictures were also optimised using tinyjpg.com, this was a surprising boost. The largest difference found one picture taken from 4Mb to 1Mb.</w:t>
       </w:r>
     </w:p>
     <w:p>
@@ -3887,7 +4020,7 @@
           <w:u w:val="single"/>
         </w:rPr>
       </w:pPr>
-      <w:bookmarkStart w:id="20" w:name="_Toc509267958"/>
+      <w:bookmarkStart w:id="20" w:name="_Toc509306807"/>
       <w:r>
         <w:rPr>
           <w:rStyle w:val="Heading1Char"/>
@@ -4079,7 +4212,7 @@
       <w:pPr>
         <w:pStyle w:val="Heading1"/>
       </w:pPr>
-      <w:bookmarkStart w:id="21" w:name="_Toc509267959"/>
+      <w:bookmarkStart w:id="21" w:name="_Toc509306808"/>
       <w:r>
         <w:lastRenderedPageBreak/>
         <w:t>Appendix B</w:t>
@@ -6261,7 +6394,7 @@
 </file>
 
 <file path=customXml/itemProps1.xml><?xml version="1.0" encoding="utf-8"?>
-<ds:datastoreItem xmlns:ds="http://schemas.openxmlformats.org/officeDocument/2006/customXml" ds:itemID="{313E0898-9ECC-4E3E-9A24-EE96F50CF8E7}">
+<ds:datastoreItem xmlns:ds="http://schemas.openxmlformats.org/officeDocument/2006/customXml" ds:itemID="{FB0521CF-C051-417F-B8A2-32F6D0530279}">
   <ds:schemaRefs>
     <ds:schemaRef ds:uri="http://schemas.openxmlformats.org/officeDocument/2006/bibliography"/>
   </ds:schemaRefs>

</xml_diff>